<commit_message>
finished, except for conclusion
</commit_message>
<xml_diff>
--- a/Literature Notes for Seminar.docx
+++ b/Literature Notes for Seminar.docx
@@ -7953,6 +7953,7 @@
           <w:highlight w:val="yellow"/>
           <w:lang w:val="en-US"/>
         </w:rPr>
+        <w:lastRenderedPageBreak/>
         <w:t>System Usage Aspect</w:t>
       </w:r>
       <w:r>
@@ -12113,6 +12114,7 @@
         <w:rPr>
           <w:lang w:val="en-US"/>
         </w:rPr>
+        <w:lastRenderedPageBreak/>
         <w:t>…”Systematic</w:t>
       </w:r>
       <w:proofErr w:type="gramEnd"/>
@@ -17548,6 +17550,7 @@
         <w:rPr>
           <w:lang w:val="en-US"/>
         </w:rPr>
+        <w:lastRenderedPageBreak/>
         <w:t>Development process itself</w:t>
       </w:r>
       <w:r>
@@ -17919,6 +17922,8 @@
         </w:rPr>
         <w:t xml:space="preserve"> to identify </w:t>
       </w:r>
+      <w:bookmarkStart w:id="0" w:name="_GoBack"/>
+      <w:bookmarkEnd w:id="0"/>
       <w:proofErr w:type="spellStart"/>
       <w:r>
         <w:rPr>
@@ -18696,6 +18701,7 @@
         <w:rPr>
           <w:lang w:val="en-US"/>
         </w:rPr>
+        <w:lastRenderedPageBreak/>
         <w:t xml:space="preserve">Created a method to monitor sustainability, tested on a case, </w:t>
       </w:r>
       <w:r>
@@ -19188,6 +19194,7 @@
         <w:rPr>
           <w:lang w:val="en-US"/>
         </w:rPr>
+        <w:lastRenderedPageBreak/>
         <w:t>Properties/Metrics analyzed in method:</w:t>
       </w:r>
       <w:r>
@@ -19267,6 +19274,19 @@
           <w:lang w:val="en-US"/>
         </w:rPr>
         <w:t>no “mathematical models” like SECOMO</w:t>
+      </w:r>
+      <w:r>
+        <w:rPr>
+          <w:lang w:val="en-US"/>
+        </w:rPr>
+        <w:t xml:space="preserve">??? – but what about the metrics?? </w:t>
+      </w:r>
+      <w:r>
+        <w:rPr>
+          <w:highlight w:val="magenta"/>
+          <w:lang w:val="en-US"/>
+        </w:rPr>
+        <w:t>Analyze more critically again!!</w:t>
       </w:r>
     </w:p>
     <w:p>
@@ -23216,6 +23236,7 @@
           <w:noProof/>
           <w:lang w:eastAsia="de-DE"/>
         </w:rPr>
+        <w:lastRenderedPageBreak/>
         <w:drawing>
           <wp:inline distT="0" distB="0" distL="0" distR="0" wp14:anchorId="707FDB11" wp14:editId="4DB5002A">
             <wp:extent cx="5760720" cy="2734945"/>
@@ -23458,12 +23479,10 @@
           <w:lang w:val="en-US"/>
         </w:rPr>
       </w:pPr>
-      <w:bookmarkStart w:id="0" w:name="_GoBack"/>
-      <w:r>
-        <w:rPr>
-          <w:lang w:val="en-US"/>
-        </w:rPr>
-        <w:lastRenderedPageBreak/>
+      <w:r>
+        <w:rPr>
+          <w:lang w:val="en-US"/>
+        </w:rPr>
         <w:t>Developing a Sustainability Non-Functional Requirements Framework – 2014</w:t>
       </w:r>
       <w:r>
@@ -23486,7 +23505,6 @@
         <w:t xml:space="preserve"> (requirements engineering)</w:t>
       </w:r>
     </w:p>
-    <w:bookmarkEnd w:id="0"/>
     <w:p>
       <w:pPr>
         <w:rPr>

</xml_diff>